<commit_message>
Projectplan tot en met Sprint 2
</commit_message>
<xml_diff>
--- a/Portfolio/1516-BaudezLenaertsSantacruz-Projectplan.docx
+++ b/Portfolio/1516-BaudezLenaertsSantacruz-Projectplan.docx
@@ -272,6 +272,9 @@
       <w:r>
         <w:t>Toeter</w:t>
       </w:r>
+      <w:r>
+        <w:t>en</w:t>
+      </w:r>
     </w:p>
     <w:p>
       <w:pPr>
@@ -284,6 +287,36 @@
       <w:r>
         <w:t>Eventueel raketlanceerder</w:t>
       </w:r>
+      <w:r>
+        <w:t xml:space="preserve"> besturen</w:t>
+      </w:r>
+    </w:p>
+    <w:p>
+      <w:pPr>
+        <w:pStyle w:val="ListParagraph"/>
+        <w:numPr>
+          <w:ilvl w:val="0"/>
+          <w:numId w:val="1"/>
+        </w:numPr>
+      </w:pPr>
+      <w:r>
+        <w:t xml:space="preserve">Verlichting </w:t>
+      </w:r>
+      <w:r>
+        <w:t>gebruiken om richting aan te geven</w:t>
+      </w:r>
+    </w:p>
+    <w:p>
+      <w:pPr>
+        <w:pStyle w:val="ListParagraph"/>
+        <w:ind w:left="1068"/>
+      </w:pPr>
+    </w:p>
+    <w:p>
+      <w:pPr>
+        <w:pStyle w:val="ListParagraph"/>
+        <w:ind w:left="1068"/>
+      </w:pPr>
     </w:p>
     <w:p>
       <w:pPr>
@@ -303,13 +336,6 @@
       </w:r>
     </w:p>
     <w:p>
-      <w:pPr>
-        <w:rPr>
-          <w:b/>
-          <w:sz w:val="28"/>
-          <w:szCs w:val="28"/>
-        </w:rPr>
-      </w:pPr>
       <w:r>
         <w:rPr>
           <w:b/>
@@ -320,6 +346,11 @@
       </w:r>
       <w:r>
         <w:tab/>
+      </w:r>
+    </w:p>
+    <w:p>
+      <w:r>
+        <w:t>We willen een idee krijgen van de benodigde componenten, waarbij ieder van ons onderzoek doet welke hardware het beste past voor basic functionaliteiten die een auto moet hebben. Dit met oog op eventuele uitbreidingen later in de toekomst.</w:t>
       </w:r>
     </w:p>
     <w:p>
@@ -658,6 +689,7 @@
           <w:sz w:val="24"/>
           <w:szCs w:val="24"/>
         </w:rPr>
+        <w:lastRenderedPageBreak/>
         <w:t xml:space="preserve">Andere </w:t>
       </w:r>
     </w:p>
@@ -673,7 +705,6 @@
         <w:t>Taakverdeling (iedereen)</w:t>
       </w:r>
     </w:p>
-    <w:p/>
     <w:p>
       <w:pPr>
         <w:rPr>
@@ -684,6 +715,626 @@
       </w:pPr>
     </w:p>
     <w:p>
+      <w:r>
+        <w:rPr>
+          <w:b/>
+          <w:sz w:val="28"/>
+          <w:szCs w:val="28"/>
+        </w:rPr>
+        <w:t>Sprint 2</w:t>
+      </w:r>
+      <w:r>
+        <w:rPr>
+          <w:b/>
+          <w:sz w:val="28"/>
+          <w:szCs w:val="28"/>
+        </w:rPr>
+        <w:t>.1</w:t>
+      </w:r>
+      <w:r>
+        <w:rPr>
+          <w:b/>
+          <w:sz w:val="28"/>
+          <w:szCs w:val="28"/>
+        </w:rPr>
+        <w:t xml:space="preserve"> (07/03/2016 - </w:t>
+      </w:r>
+      <w:r>
+        <w:rPr>
+          <w:b/>
+          <w:sz w:val="28"/>
+          <w:szCs w:val="28"/>
+        </w:rPr>
+        <w:t>19</w:t>
+      </w:r>
+      <w:r>
+        <w:rPr>
+          <w:b/>
+          <w:sz w:val="28"/>
+          <w:szCs w:val="28"/>
+        </w:rPr>
+        <w:t>/03/2016)</w:t>
+      </w:r>
+      <w:r>
+        <w:tab/>
+      </w:r>
+    </w:p>
+    <w:p>
+      <w:pPr>
+        <w:rPr>
+          <w:b/>
+          <w:sz w:val="28"/>
+          <w:szCs w:val="28"/>
+        </w:rPr>
+      </w:pPr>
+      <w:r>
+        <w:t xml:space="preserve">Sprint 2 delen we op in 2 subsprints. In het eerste deel leggen we de nadruk op de besturing van de tank via code. </w:t>
+      </w:r>
+    </w:p>
+    <w:p>
+      <w:pPr>
+        <w:rPr>
+          <w:b/>
+          <w:sz w:val="24"/>
+          <w:szCs w:val="24"/>
+        </w:rPr>
+      </w:pPr>
+      <w:r>
+        <w:rPr>
+          <w:b/>
+          <w:sz w:val="24"/>
+          <w:szCs w:val="24"/>
+        </w:rPr>
+        <w:t>Software</w:t>
+      </w:r>
+    </w:p>
+    <w:p>
+      <w:pPr>
+        <w:pStyle w:val="ListParagraph"/>
+        <w:numPr>
+          <w:ilvl w:val="0"/>
+          <w:numId w:val="1"/>
+        </w:numPr>
+      </w:pPr>
+      <w:r>
+        <w:t xml:space="preserve">Communicatie </w:t>
+      </w:r>
+      <w:r>
+        <w:t>tank seriële monitor? (John Santacruz)</w:t>
+      </w:r>
+    </w:p>
+    <w:p>
+      <w:pPr>
+        <w:pStyle w:val="ListParagraph"/>
+        <w:numPr>
+          <w:ilvl w:val="0"/>
+          <w:numId w:val="1"/>
+        </w:numPr>
+      </w:pPr>
+      <w:r>
+        <w:t>Besturingscode in library steken. (Samuel Baudez)</w:t>
+      </w:r>
+    </w:p>
+    <w:p>
+      <w:pPr>
+        <w:pStyle w:val="ListParagraph"/>
+        <w:numPr>
+          <w:ilvl w:val="0"/>
+          <w:numId w:val="1"/>
+        </w:numPr>
+      </w:pPr>
+      <w:r>
+        <w:t>Programmeren draaien en keren.  (John Santacruz)</w:t>
+      </w:r>
+    </w:p>
+    <w:p>
+      <w:pPr>
+        <w:pStyle w:val="ListParagraph"/>
+        <w:numPr>
+          <w:ilvl w:val="0"/>
+          <w:numId w:val="1"/>
+        </w:numPr>
+        <w:rPr>
+          <w:lang w:val="en-US"/>
+        </w:rPr>
+      </w:pPr>
+      <w:r>
+        <w:rPr>
+          <w:lang w:val="en-US"/>
+        </w:rPr>
+        <w:t>Programma lampen in library steken</w:t>
+      </w:r>
+      <w:r>
+        <w:rPr>
+          <w:lang w:val="en-US"/>
+        </w:rPr>
+        <w:t>.</w:t>
+      </w:r>
+      <w:r>
+        <w:rPr>
+          <w:lang w:val="en-US"/>
+        </w:rPr>
+        <w:t xml:space="preserve"> (Gianni Lenaerts)</w:t>
+      </w:r>
+    </w:p>
+    <w:p>
+      <w:pPr>
+        <w:pStyle w:val="ListParagraph"/>
+        <w:numPr>
+          <w:ilvl w:val="0"/>
+          <w:numId w:val="1"/>
+        </w:numPr>
+      </w:pPr>
+      <w:r>
+        <w:t>Programma lampen implementer</w:t>
+      </w:r>
+      <w:r>
+        <w:t xml:space="preserve">en : </w:t>
+      </w:r>
+      <w:r>
+        <w:t>vooruit/achteruit</w:t>
+      </w:r>
+      <w:r>
+        <w:t>.</w:t>
+      </w:r>
+      <w:r>
+        <w:t xml:space="preserve"> (Gianni Lenaerts)</w:t>
+      </w:r>
+    </w:p>
+    <w:p>
+      <w:pPr>
+        <w:pStyle w:val="ListParagraph"/>
+        <w:numPr>
+          <w:ilvl w:val="0"/>
+          <w:numId w:val="1"/>
+        </w:numPr>
+      </w:pPr>
+      <w:r>
+        <w:t>Besturing tank coderen: links/rechts</w:t>
+      </w:r>
+      <w:r>
+        <w:t xml:space="preserve"> (Samuel Baudez)</w:t>
+      </w:r>
+    </w:p>
+    <w:p>
+      <w:pPr>
+        <w:rPr>
+          <w:b/>
+          <w:sz w:val="24"/>
+          <w:szCs w:val="24"/>
+        </w:rPr>
+      </w:pPr>
+      <w:r>
+        <w:rPr>
+          <w:b/>
+          <w:sz w:val="24"/>
+          <w:szCs w:val="24"/>
+        </w:rPr>
+        <w:t>Hardware</w:t>
+      </w:r>
+    </w:p>
+    <w:p>
+      <w:pPr>
+        <w:pStyle w:val="ListParagraph"/>
+        <w:numPr>
+          <w:ilvl w:val="0"/>
+          <w:numId w:val="1"/>
+        </w:numPr>
+        <w:rPr>
+          <w:lang w:val="en-US"/>
+        </w:rPr>
+      </w:pPr>
+      <w:r>
+        <w:rPr>
+          <w:lang w:val="en-US"/>
+        </w:rPr>
+        <w:t>Lampen installeren (</w:t>
+      </w:r>
+      <w:r>
+        <w:rPr>
+          <w:lang w:val="en-US"/>
+        </w:rPr>
+        <w:t xml:space="preserve">Samuel Baudez, Gianni Lenaerts, </w:t>
+      </w:r>
+      <w:r>
+        <w:rPr>
+          <w:lang w:val="en-US"/>
+        </w:rPr>
+        <w:t>John Santacruz)</w:t>
+      </w:r>
+    </w:p>
+    <w:p>
+      <w:pPr>
+        <w:pStyle w:val="ListParagraph"/>
+        <w:numPr>
+          <w:ilvl w:val="0"/>
+          <w:numId w:val="1"/>
+        </w:numPr>
+        <w:rPr>
+          <w:lang w:val="en-US"/>
+        </w:rPr>
+      </w:pPr>
+      <w:r>
+        <w:rPr>
+          <w:lang w:val="en-US"/>
+        </w:rPr>
+        <w:t>Testen basisframe in en outputs (John Santacruz</w:t>
+      </w:r>
+      <w:r>
+        <w:rPr>
+          <w:lang w:val="en-US"/>
+        </w:rPr>
+        <w:t>, Gianni Lenaerts, Samuel Baudez</w:t>
+      </w:r>
+      <w:r>
+        <w:rPr>
+          <w:lang w:val="en-US"/>
+        </w:rPr>
+        <w:t>)</w:t>
+      </w:r>
+    </w:p>
+    <w:p>
+      <w:pPr>
+        <w:pStyle w:val="ListParagraph"/>
+        <w:numPr>
+          <w:ilvl w:val="0"/>
+          <w:numId w:val="1"/>
+        </w:numPr>
+      </w:pPr>
+      <w:r>
+        <w:t>Koplampen en achterlichten plaatsen (Samuel Baudez</w:t>
+      </w:r>
+      <w:r>
+        <w:t>, John Santacruz,</w:t>
+      </w:r>
+      <w:r>
+        <w:t xml:space="preserve"> Gianni Lenaerts)</w:t>
+      </w:r>
+    </w:p>
+    <w:p>
+      <w:pPr>
+        <w:pStyle w:val="ListParagraph"/>
+        <w:numPr>
+          <w:ilvl w:val="0"/>
+          <w:numId w:val="1"/>
+        </w:numPr>
+      </w:pPr>
+      <w:r>
+        <w:t>Solderen bedrading batterij (Samuel Baudez)</w:t>
+      </w:r>
+    </w:p>
+    <w:p>
+      <w:pPr>
+        <w:pStyle w:val="ListParagraph"/>
+        <w:numPr>
+          <w:ilvl w:val="0"/>
+          <w:numId w:val="1"/>
+        </w:numPr>
+        <w:rPr>
+          <w:lang w:val="en-US"/>
+        </w:rPr>
+      </w:pPr>
+      <w:r>
+        <w:rPr>
+          <w:lang w:val="en-US"/>
+        </w:rPr>
+        <w:t>PCB design maken (John Santacruz)</w:t>
+      </w:r>
+    </w:p>
+    <w:p>
+      <w:pPr>
+        <w:rPr>
+          <w:lang w:val="en-US"/>
+        </w:rPr>
+      </w:pPr>
+    </w:p>
+    <w:p>
+      <w:pPr>
+        <w:rPr>
+          <w:lang w:val="en-US"/>
+        </w:rPr>
+      </w:pPr>
+    </w:p>
+    <w:p>
+      <w:pPr>
+        <w:rPr>
+          <w:b/>
+          <w:sz w:val="28"/>
+          <w:szCs w:val="28"/>
+        </w:rPr>
+      </w:pPr>
+      <w:r>
+        <w:rPr>
+          <w:b/>
+          <w:sz w:val="28"/>
+          <w:szCs w:val="28"/>
+        </w:rPr>
+        <w:t>Sprint 2</w:t>
+      </w:r>
+      <w:r>
+        <w:rPr>
+          <w:b/>
+          <w:sz w:val="28"/>
+          <w:szCs w:val="28"/>
+        </w:rPr>
+        <w:t>.2</w:t>
+      </w:r>
+      <w:r>
+        <w:rPr>
+          <w:b/>
+          <w:sz w:val="28"/>
+          <w:szCs w:val="28"/>
+        </w:rPr>
+        <w:t xml:space="preserve"> (</w:t>
+      </w:r>
+      <w:r>
+        <w:rPr>
+          <w:b/>
+          <w:sz w:val="28"/>
+          <w:szCs w:val="28"/>
+        </w:rPr>
+        <w:t>20</w:t>
+      </w:r>
+      <w:r>
+        <w:rPr>
+          <w:b/>
+          <w:sz w:val="28"/>
+          <w:szCs w:val="28"/>
+        </w:rPr>
+        <w:t xml:space="preserve">/03/2016 - </w:t>
+      </w:r>
+      <w:r>
+        <w:rPr>
+          <w:b/>
+          <w:sz w:val="28"/>
+          <w:szCs w:val="28"/>
+        </w:rPr>
+        <w:t>30</w:t>
+      </w:r>
+      <w:r>
+        <w:rPr>
+          <w:b/>
+          <w:sz w:val="28"/>
+          <w:szCs w:val="28"/>
+        </w:rPr>
+        <w:t>/03/2016)</w:t>
+      </w:r>
+    </w:p>
+    <w:p>
+      <w:r>
+        <w:t xml:space="preserve">Op het einde van sprint 2 willen we </w:t>
+      </w:r>
+      <w:r>
+        <w:t>een tank die draadloos bestuurbaar is vanaf een smartphone. Dit moet realtime kunnen gebeuren met behulp van knoppen om de richting aan te geven.</w:t>
+      </w:r>
+      <w:r>
+        <w:t xml:space="preserve"> We gebruiken hiervoor een bluetooth module (HC-06) voor Arduino en maken een Android Studio project voor de smartphone app.</w:t>
+      </w:r>
+    </w:p>
+    <w:p>
+      <w:pPr>
+        <w:rPr>
+          <w:b/>
+          <w:sz w:val="24"/>
+          <w:szCs w:val="24"/>
+        </w:rPr>
+      </w:pPr>
+      <w:r>
+        <w:rPr>
+          <w:b/>
+          <w:sz w:val="24"/>
+          <w:szCs w:val="24"/>
+        </w:rPr>
+        <w:t>Software</w:t>
+      </w:r>
+    </w:p>
+    <w:p>
+      <w:pPr>
+        <w:pStyle w:val="ListParagraph"/>
+        <w:numPr>
+          <w:ilvl w:val="0"/>
+          <w:numId w:val="1"/>
+        </w:numPr>
+        <w:rPr>
+          <w:lang w:val="en-US"/>
+        </w:rPr>
+      </w:pPr>
+      <w:r>
+        <w:rPr>
+          <w:lang w:val="en-US"/>
+        </w:rPr>
+        <w:t>Android app design (Gianni Lenaerts)</w:t>
+      </w:r>
+    </w:p>
+    <w:p>
+      <w:pPr>
+        <w:pStyle w:val="ListParagraph"/>
+        <w:numPr>
+          <w:ilvl w:val="0"/>
+          <w:numId w:val="1"/>
+        </w:numPr>
+      </w:pPr>
+      <w:r>
+        <w:t>Bluetoothcommunicatie in android opzetten</w:t>
+      </w:r>
+      <w:r>
+        <w:t xml:space="preserve"> (Samuel Baudez)</w:t>
+      </w:r>
+    </w:p>
+    <w:p>
+      <w:pPr>
+        <w:pStyle w:val="ListParagraph"/>
+        <w:numPr>
+          <w:ilvl w:val="0"/>
+          <w:numId w:val="1"/>
+        </w:numPr>
+      </w:pPr>
+      <w:r>
+        <w:t>Commando’s aan knoppen toekennen in app</w:t>
+      </w:r>
+      <w:r>
+        <w:t xml:space="preserve">  (John Santacruz)</w:t>
+      </w:r>
+    </w:p>
+    <w:p>
+      <w:pPr>
+        <w:pStyle w:val="ListParagraph"/>
+        <w:numPr>
+          <w:ilvl w:val="0"/>
+          <w:numId w:val="1"/>
+        </w:numPr>
+      </w:pPr>
+      <w:r>
+        <w:t>App testen (Gianni Lenaerts)</w:t>
+      </w:r>
+    </w:p>
+    <w:p>
+      <w:pPr>
+        <w:rPr>
+          <w:b/>
+          <w:sz w:val="24"/>
+          <w:szCs w:val="24"/>
+        </w:rPr>
+      </w:pPr>
+      <w:r>
+        <w:rPr>
+          <w:b/>
+          <w:sz w:val="24"/>
+          <w:szCs w:val="24"/>
+        </w:rPr>
+        <w:t>Hardware</w:t>
+      </w:r>
+    </w:p>
+    <w:p>
+      <w:pPr>
+        <w:pStyle w:val="ListParagraph"/>
+        <w:numPr>
+          <w:ilvl w:val="0"/>
+          <w:numId w:val="1"/>
+        </w:numPr>
+        <w:rPr>
+          <w:lang w:val="en-US"/>
+        </w:rPr>
+      </w:pPr>
+      <w:r>
+        <w:rPr>
+          <w:lang w:val="en-US"/>
+        </w:rPr>
+        <w:t>PCB design maken (Samuel Baudez)</w:t>
+      </w:r>
+    </w:p>
+    <w:p>
+      <w:pPr>
+        <w:pStyle w:val="ListParagraph"/>
+        <w:numPr>
+          <w:ilvl w:val="0"/>
+          <w:numId w:val="1"/>
+        </w:numPr>
+        <w:rPr>
+          <w:lang w:val="en-US"/>
+        </w:rPr>
+      </w:pPr>
+      <w:r>
+        <w:rPr>
+          <w:lang w:val="en-US"/>
+        </w:rPr>
+        <w:t>Bluetoothmodule testen (Gianni Lenaerts</w:t>
+      </w:r>
+      <w:r>
+        <w:rPr>
+          <w:lang w:val="en-US"/>
+        </w:rPr>
+        <w:t>, Samuel Baudez</w:t>
+      </w:r>
+      <w:r>
+        <w:rPr>
+          <w:lang w:val="en-US"/>
+        </w:rPr>
+        <w:t>)</w:t>
+      </w:r>
+    </w:p>
+    <w:p>
+      <w:pPr>
+        <w:pStyle w:val="ListParagraph"/>
+        <w:numPr>
+          <w:ilvl w:val="0"/>
+          <w:numId w:val="1"/>
+        </w:numPr>
+        <w:rPr>
+          <w:lang w:val="en-US"/>
+        </w:rPr>
+      </w:pPr>
+      <w:r>
+        <w:rPr>
+          <w:lang w:val="en-US"/>
+        </w:rPr>
+        <w:t>Test shield maken voor Arduino Mega (John Santacruz)</w:t>
+      </w:r>
+    </w:p>
+    <w:p>
+      <w:pPr>
+        <w:pStyle w:val="ListParagraph"/>
+        <w:numPr>
+          <w:ilvl w:val="0"/>
+          <w:numId w:val="1"/>
+        </w:numPr>
+        <w:rPr>
+          <w:lang w:val="en-US"/>
+        </w:rPr>
+      </w:pPr>
+      <w:r>
+        <w:rPr>
+          <w:lang w:val="en-US"/>
+        </w:rPr>
+        <w:t xml:space="preserve">Componenten op Test Shield </w:t>
+      </w:r>
+      <w:r>
+        <w:rPr>
+          <w:lang w:val="en-US"/>
+        </w:rPr>
+        <w:t>solderen (John Santacruz)</w:t>
+      </w:r>
+    </w:p>
+    <w:p>
+      <w:pPr>
+        <w:pStyle w:val="ListParagraph"/>
+        <w:numPr>
+          <w:ilvl w:val="0"/>
+          <w:numId w:val="1"/>
+        </w:numPr>
+        <w:rPr>
+          <w:lang w:val="en-US"/>
+        </w:rPr>
+      </w:pPr>
+      <w:r>
+        <w:rPr>
+          <w:lang w:val="en-US"/>
+        </w:rPr>
+        <w:t>Raketlanceerder bestellen (Samuel Baudez)</w:t>
+      </w:r>
+    </w:p>
+    <w:p>
+      <w:pPr>
+        <w:pStyle w:val="ListParagraph"/>
+        <w:numPr>
+          <w:ilvl w:val="0"/>
+          <w:numId w:val="1"/>
+        </w:numPr>
+      </w:pPr>
+      <w:r>
+        <w:t>schakeling van sensoren voor op pcb</w:t>
+      </w:r>
+      <w:r>
+        <w:t xml:space="preserve"> (John</w:t>
+      </w:r>
+      <w:r>
+        <w:t xml:space="preserve"> Santacruz</w:t>
+      </w:r>
+      <w:r>
+        <w:t>)</w:t>
+      </w:r>
+    </w:p>
+    <w:p>
       <w:pPr>
         <w:rPr>
           <w:b/>
@@ -706,7 +1357,89 @@
           <w:sz w:val="28"/>
           <w:szCs w:val="28"/>
         </w:rPr>
-        <w:t>2</w:t>
+        <w:t xml:space="preserve">3 </w:t>
+      </w:r>
+      <w:r>
+        <w:rPr>
+          <w:b/>
+          <w:sz w:val="28"/>
+          <w:szCs w:val="28"/>
+        </w:rPr>
+        <w:t>(</w:t>
+      </w:r>
+      <w:r>
+        <w:rPr>
+          <w:b/>
+          <w:sz w:val="28"/>
+          <w:szCs w:val="28"/>
+        </w:rPr>
+        <w:t>11/04</w:t>
+      </w:r>
+      <w:r>
+        <w:rPr>
+          <w:b/>
+          <w:sz w:val="28"/>
+          <w:szCs w:val="28"/>
+        </w:rPr>
+        <w:t xml:space="preserve">/2016 - </w:t>
+      </w:r>
+      <w:r>
+        <w:rPr>
+          <w:b/>
+          <w:sz w:val="28"/>
+          <w:szCs w:val="28"/>
+        </w:rPr>
+        <w:t>…</w:t>
+      </w:r>
+      <w:r>
+        <w:rPr>
+          <w:b/>
+          <w:sz w:val="28"/>
+          <w:szCs w:val="28"/>
+        </w:rPr>
+        <w:t>)</w:t>
+      </w:r>
+    </w:p>
+    <w:p>
+      <w:r>
+        <w:t>De taakverdeling voor sprint 3 zal later in detail uitgewerkt worden</w:t>
+      </w:r>
+      <w:r>
+        <w:t>. Zie backlog.</w:t>
+      </w:r>
+    </w:p>
+    <w:p>
+      <w:pPr>
+        <w:rPr>
+          <w:b/>
+          <w:sz w:val="28"/>
+          <w:szCs w:val="28"/>
+        </w:rPr>
+      </w:pPr>
+    </w:p>
+    <w:p>
+      <w:pPr>
+        <w:rPr>
+          <w:b/>
+          <w:sz w:val="28"/>
+          <w:szCs w:val="28"/>
+        </w:rPr>
+      </w:pPr>
+      <w:r>
+        <w:rPr>
+          <w:b/>
+          <w:sz w:val="28"/>
+          <w:szCs w:val="28"/>
+        </w:rPr>
+        <w:t xml:space="preserve">Sprint </w:t>
+      </w:r>
+      <w:r>
+        <w:rPr>
+          <w:b/>
+          <w:sz w:val="28"/>
+          <w:szCs w:val="28"/>
+        </w:rPr>
+        <w:t>4</w:t>
       </w:r>
       <w:r>
         <w:rPr>
@@ -722,34 +1455,237 @@
           <w:sz w:val="28"/>
           <w:szCs w:val="28"/>
         </w:rPr>
-        <w:t>07</w:t>
-      </w:r>
-      <w:r>
-        <w:rPr>
-          <w:b/>
-          <w:sz w:val="28"/>
-          <w:szCs w:val="28"/>
-        </w:rPr>
-        <w:t>/0</w:t>
-      </w:r>
-      <w:r>
-        <w:rPr>
-          <w:b/>
-          <w:sz w:val="28"/>
-          <w:szCs w:val="28"/>
-        </w:rPr>
-        <w:t>3/2016 - 20</w:t>
-      </w:r>
-      <w:r>
-        <w:rPr>
-          <w:b/>
-          <w:sz w:val="28"/>
-          <w:szCs w:val="28"/>
-        </w:rPr>
-        <w:t>/03/2016)</w:t>
-      </w:r>
-      <w:r>
-        <w:tab/>
+        <w:t>…</w:t>
+      </w:r>
+      <w:r>
+        <w:rPr>
+          <w:b/>
+          <w:sz w:val="28"/>
+          <w:szCs w:val="28"/>
+        </w:rPr>
+        <w:t xml:space="preserve"> - …)</w:t>
+      </w:r>
+    </w:p>
+    <w:p>
+      <w:r>
+        <w:t>Zie backlog</w:t>
+      </w:r>
+      <w:r>
+        <w:t>.</w:t>
+      </w:r>
+      <w:r>
+        <w:br/>
+      </w:r>
+    </w:p>
+    <w:p>
+      <w:pPr>
+        <w:rPr>
+          <w:b/>
+          <w:sz w:val="28"/>
+          <w:szCs w:val="28"/>
+        </w:rPr>
+      </w:pPr>
+      <w:r>
+        <w:rPr>
+          <w:b/>
+          <w:sz w:val="28"/>
+          <w:szCs w:val="28"/>
+        </w:rPr>
+        <w:t xml:space="preserve">Resterende taken </w:t>
+      </w:r>
+      <w:r>
+        <w:rPr>
+          <w:b/>
+          <w:sz w:val="28"/>
+          <w:szCs w:val="28"/>
+        </w:rPr>
+        <w:t>Backlog</w:t>
+      </w:r>
+    </w:p>
+    <w:p>
+      <w:pPr>
+        <w:pStyle w:val="ListParagraph"/>
+        <w:numPr>
+          <w:ilvl w:val="0"/>
+          <w:numId w:val="1"/>
+        </w:numPr>
+      </w:pPr>
+      <w:r>
+        <w:t>sensoren plaatsen en testen</w:t>
+      </w:r>
+      <w:r>
+        <w:t xml:space="preserve"> (Iedereen)</w:t>
+      </w:r>
+    </w:p>
+    <w:p>
+      <w:pPr>
+        <w:pStyle w:val="ListParagraph"/>
+        <w:numPr>
+          <w:ilvl w:val="0"/>
+          <w:numId w:val="1"/>
+        </w:numPr>
+      </w:pPr>
+      <w:r>
+        <w:t>klassen beschrijven (code)</w:t>
+      </w:r>
+      <w:r>
+        <w:t xml:space="preserve"> (Iedereen)</w:t>
+      </w:r>
+    </w:p>
+    <w:p>
+      <w:pPr>
+        <w:pStyle w:val="ListParagraph"/>
+        <w:numPr>
+          <w:ilvl w:val="0"/>
+          <w:numId w:val="1"/>
+        </w:numPr>
+      </w:pPr>
+      <w:r>
+        <w:t>basic code aansturen ultrasone sensoren (John)</w:t>
+      </w:r>
+    </w:p>
+    <w:p>
+      <w:pPr>
+        <w:pStyle w:val="ListParagraph"/>
+        <w:numPr>
+          <w:ilvl w:val="0"/>
+          <w:numId w:val="1"/>
+        </w:numPr>
+      </w:pPr>
+      <w:r>
+        <w:t>ultrasone sensoren plaatsen (John)</w:t>
+      </w:r>
+    </w:p>
+    <w:p>
+      <w:pPr>
+        <w:pStyle w:val="ListParagraph"/>
+        <w:numPr>
+          <w:ilvl w:val="0"/>
+          <w:numId w:val="1"/>
+        </w:numPr>
+      </w:pPr>
+      <w:r>
+        <w:t>ruleset schrijven logica autonome tank (Gianni)</w:t>
+      </w:r>
+    </w:p>
+    <w:p>
+      <w:pPr>
+        <w:pStyle w:val="ListParagraph"/>
+        <w:numPr>
+          <w:ilvl w:val="0"/>
+          <w:numId w:val="1"/>
+        </w:numPr>
+        <w:rPr>
+          <w:lang w:val="en-US"/>
+        </w:rPr>
+      </w:pPr>
+      <w:r>
+        <w:rPr>
+          <w:lang w:val="en-US"/>
+        </w:rPr>
+        <w:t>ruleset implementeren als library (code)</w:t>
+      </w:r>
+      <w:r>
+        <w:rPr>
+          <w:lang w:val="en-US"/>
+        </w:rPr>
+        <w:t xml:space="preserve"> (Samuel)</w:t>
+      </w:r>
+    </w:p>
+    <w:p>
+      <w:pPr>
+        <w:pStyle w:val="ListParagraph"/>
+        <w:numPr>
+          <w:ilvl w:val="0"/>
+          <w:numId w:val="1"/>
+        </w:numPr>
+      </w:pPr>
+      <w:r>
+        <w:t>autonome capaciteiten van de tank testen (iedereen)</w:t>
+      </w:r>
+    </w:p>
+    <w:p>
+      <w:pPr>
+        <w:pStyle w:val="ListParagraph"/>
+        <w:numPr>
+          <w:ilvl w:val="0"/>
+          <w:numId w:val="1"/>
+        </w:numPr>
+      </w:pPr>
+      <w:r>
+        <w:t>raketlanceerder installeren</w:t>
+      </w:r>
+      <w:r>
+        <w:t xml:space="preserve"> (Iedereen)</w:t>
+      </w:r>
+    </w:p>
+    <w:p>
+      <w:pPr>
+        <w:pStyle w:val="ListParagraph"/>
+        <w:numPr>
+          <w:ilvl w:val="0"/>
+          <w:numId w:val="1"/>
+        </w:numPr>
+      </w:pPr>
+      <w:r>
+        <w:t>toeter installeren</w:t>
+      </w:r>
+      <w:r>
+        <w:t xml:space="preserve"> (Samuel)</w:t>
+      </w:r>
+    </w:p>
+    <w:p>
+      <w:pPr>
+        <w:pStyle w:val="ListParagraph"/>
+        <w:numPr>
+          <w:ilvl w:val="0"/>
+          <w:numId w:val="1"/>
+        </w:numPr>
+      </w:pPr>
+      <w:r>
+        <w:t>toeteren vanuit code</w:t>
+      </w:r>
+      <w:r>
+        <w:t xml:space="preserve"> (Gianni)</w:t>
+      </w:r>
+    </w:p>
+    <w:p>
+      <w:pPr>
+        <w:pStyle w:val="ListParagraph"/>
+        <w:numPr>
+          <w:ilvl w:val="0"/>
+          <w:numId w:val="1"/>
+        </w:numPr>
+      </w:pPr>
+      <w:r>
+        <w:t>servomotor installeren (John)</w:t>
+      </w:r>
+    </w:p>
+    <w:p>
+      <w:pPr>
+        <w:pStyle w:val="ListParagraph"/>
+        <w:numPr>
+          <w:ilvl w:val="0"/>
+          <w:numId w:val="1"/>
+        </w:numPr>
+      </w:pPr>
+      <w:r>
+        <w:t>servomotor aansturen (code)</w:t>
+      </w:r>
+      <w:r>
+        <w:t>(Samuel)</w:t>
+      </w:r>
+    </w:p>
+    <w:p>
+      <w:pPr>
+        <w:pStyle w:val="ListParagraph"/>
+        <w:numPr>
+          <w:ilvl w:val="0"/>
+          <w:numId w:val="1"/>
+        </w:numPr>
+      </w:pPr>
+      <w:r>
+        <w:t>benodigdheden (hardware + andere materialen) kopen/bemachtigen (Iedereen)</w:t>
       </w:r>
     </w:p>
     <w:p>
@@ -760,534 +1696,46 @@
           <w:szCs w:val="24"/>
         </w:rPr>
       </w:pPr>
-      <w:r>
+    </w:p>
+    <w:p>
+      <w:pPr>
         <w:rPr>
           <w:b/>
           <w:sz w:val="24"/>
           <w:szCs w:val="24"/>
         </w:rPr>
-        <w:t>Software</w:t>
-      </w:r>
-    </w:p>
-    <w:p>
-      <w:pPr>
-        <w:pStyle w:val="ListParagraph"/>
-        <w:numPr>
-          <w:ilvl w:val="0"/>
-          <w:numId w:val="1"/>
-        </w:numPr>
-      </w:pPr>
-      <w:r>
-        <w:t xml:space="preserve">Communicatie </w:t>
-      </w:r>
-      <w:r>
-        <w:t>tank seriële monitor</w:t>
-      </w:r>
-      <w:r>
-        <w:t>? (John Santacruz)</w:t>
-      </w:r>
-    </w:p>
-    <w:p>
-      <w:pPr>
-        <w:pStyle w:val="ListParagraph"/>
-        <w:numPr>
-          <w:ilvl w:val="0"/>
-          <w:numId w:val="1"/>
-        </w:numPr>
-      </w:pPr>
-      <w:r>
-        <w:t xml:space="preserve">Besturingscode in library steken. </w:t>
-      </w:r>
-      <w:r>
-        <w:t>(Samuel Baudez)</w:t>
-      </w:r>
-    </w:p>
-    <w:p>
-      <w:pPr>
-        <w:pStyle w:val="ListParagraph"/>
-        <w:numPr>
-          <w:ilvl w:val="0"/>
-          <w:numId w:val="1"/>
-        </w:numPr>
-      </w:pPr>
-      <w:r>
-        <w:t xml:space="preserve">Programmeren draaien en keren. </w:t>
-      </w:r>
-      <w:r>
-        <w:t xml:space="preserve"> (John Santacruz)</w:t>
-      </w:r>
-    </w:p>
-    <w:p>
-      <w:pPr>
-        <w:pStyle w:val="ListParagraph"/>
-        <w:numPr>
-          <w:ilvl w:val="0"/>
-          <w:numId w:val="1"/>
-        </w:numPr>
-        <w:rPr>
-          <w:lang w:val="en-US"/>
-        </w:rPr>
-      </w:pPr>
-      <w:r>
-        <w:rPr>
-          <w:lang w:val="en-US"/>
-        </w:rPr>
-        <w:t>Programma lampen in library steken</w:t>
-      </w:r>
-      <w:r>
-        <w:rPr>
-          <w:lang w:val="en-US"/>
-        </w:rPr>
-        <w:t>.</w:t>
-      </w:r>
-      <w:r>
-        <w:rPr>
-          <w:lang w:val="en-US"/>
-        </w:rPr>
-        <w:t xml:space="preserve"> (Gianni Lenaerts)</w:t>
-      </w:r>
-    </w:p>
-    <w:p>
-      <w:pPr>
-        <w:pStyle w:val="ListParagraph"/>
-        <w:numPr>
-          <w:ilvl w:val="0"/>
-          <w:numId w:val="1"/>
-        </w:numPr>
-      </w:pPr>
-      <w:r>
-        <w:t>Programma lampen implementer</w:t>
-      </w:r>
-      <w:r>
-        <w:t xml:space="preserve">en : </w:t>
-      </w:r>
-      <w:r>
-        <w:t>vooruit/achteruit</w:t>
-      </w:r>
-      <w:r>
-        <w:t>.</w:t>
+      </w:pPr>
+    </w:p>
+    <w:p>
+      <w:pPr>
+        <w:rPr>
+          <w:b/>
+          <w:sz w:val="28"/>
+          <w:szCs w:val="28"/>
+        </w:rPr>
+      </w:pPr>
+      <w:r>
+        <w:rPr>
+          <w:b/>
+          <w:sz w:val="28"/>
+          <w:szCs w:val="28"/>
+        </w:rPr>
+        <w:t>Beperkingen</w:t>
+      </w:r>
+    </w:p>
+    <w:p>
+      <w:r>
+        <w:t xml:space="preserve">Bluetooth: je zal steeds dichtbij de tank moeten blijven om een goede verbinding te bekomen. </w:t>
+      </w:r>
+      <w:r>
+        <w:br/>
+        <w:t>Snelheid: de ta</w:t>
+      </w:r>
+      <w:r>
+        <w:t>nk heeft een beperkte snelheid en zal het moeten afleggen tegen commerciële RC auto’s.</w:t>
       </w:r>
       <w:r>
         <w:t xml:space="preserve"> </w:t>
-      </w:r>
-      <w:r>
-        <w:t>(Gianni Lenaerts)</w:t>
-      </w:r>
-    </w:p>
-    <w:p>
-      <w:pPr>
-        <w:pStyle w:val="ListParagraph"/>
-        <w:numPr>
-          <w:ilvl w:val="0"/>
-          <w:numId w:val="1"/>
-        </w:numPr>
-      </w:pPr>
-      <w:r>
-        <w:t>Besturing tank coderen: links/rechts</w:t>
-      </w:r>
-      <w:r>
-        <w:t xml:space="preserve"> (Samuel Baudez)</w:t>
-      </w:r>
-    </w:p>
-    <w:p>
-      <w:pPr>
-        <w:rPr>
-          <w:b/>
-          <w:sz w:val="24"/>
-          <w:szCs w:val="24"/>
-        </w:rPr>
-      </w:pPr>
-      <w:r>
-        <w:rPr>
-          <w:b/>
-          <w:sz w:val="24"/>
-          <w:szCs w:val="24"/>
-        </w:rPr>
-        <w:t>Hardware</w:t>
-      </w:r>
-    </w:p>
-    <w:p>
-      <w:pPr>
-        <w:pStyle w:val="ListParagraph"/>
-        <w:numPr>
-          <w:ilvl w:val="0"/>
-          <w:numId w:val="1"/>
-        </w:numPr>
-        <w:rPr>
-          <w:lang w:val="en-US"/>
-        </w:rPr>
-      </w:pPr>
-      <w:r>
-        <w:rPr>
-          <w:lang w:val="en-US"/>
-        </w:rPr>
-        <w:t xml:space="preserve">Lampen installeren </w:t>
-      </w:r>
-      <w:r>
-        <w:rPr>
-          <w:lang w:val="en-US"/>
-        </w:rPr>
-        <w:t>(</w:t>
-      </w:r>
-      <w:r>
-        <w:rPr>
-          <w:lang w:val="en-US"/>
-        </w:rPr>
-        <w:t xml:space="preserve">Samuel Baudez, Gianni Lenaerts, </w:t>
-      </w:r>
-      <w:r>
-        <w:rPr>
-          <w:lang w:val="en-US"/>
-        </w:rPr>
-        <w:t>John Santacruz)</w:t>
-      </w:r>
-    </w:p>
-    <w:p>
-      <w:pPr>
-        <w:pStyle w:val="ListParagraph"/>
-        <w:numPr>
-          <w:ilvl w:val="0"/>
-          <w:numId w:val="1"/>
-        </w:numPr>
-        <w:rPr>
-          <w:lang w:val="en-US"/>
-        </w:rPr>
-      </w:pPr>
-      <w:r>
-        <w:rPr>
-          <w:lang w:val="en-US"/>
-        </w:rPr>
-        <w:t xml:space="preserve">Testen basisframe in en outputs </w:t>
-      </w:r>
-      <w:r>
-        <w:rPr>
-          <w:lang w:val="en-US"/>
-        </w:rPr>
-        <w:t>(John Santacruz</w:t>
-      </w:r>
-      <w:r>
-        <w:rPr>
-          <w:lang w:val="en-US"/>
-        </w:rPr>
-        <w:t>, Gianni Lenaerts, Samuel Baudez</w:t>
-      </w:r>
-      <w:r>
-        <w:rPr>
-          <w:lang w:val="en-US"/>
-        </w:rPr>
-        <w:t>)</w:t>
-      </w:r>
-    </w:p>
-    <w:p>
-      <w:pPr>
-        <w:pStyle w:val="ListParagraph"/>
-        <w:numPr>
-          <w:ilvl w:val="0"/>
-          <w:numId w:val="1"/>
-        </w:numPr>
-      </w:pPr>
-      <w:r>
-        <w:t>Koplampen en achterlichten plaatsen (Samuel Baudez</w:t>
-      </w:r>
-      <w:r>
-        <w:t>, John Santacruz,</w:t>
-      </w:r>
-      <w:r>
-        <w:t xml:space="preserve"> Gianni Lenaerts)</w:t>
-      </w:r>
-    </w:p>
-    <w:p>
-      <w:pPr>
-        <w:pStyle w:val="ListParagraph"/>
-        <w:numPr>
-          <w:ilvl w:val="0"/>
-          <w:numId w:val="1"/>
-        </w:numPr>
-      </w:pPr>
-      <w:r>
-        <w:t>Solderen bedrading batterij (Samuel Baudez)</w:t>
-      </w:r>
-    </w:p>
-    <w:p>
-      <w:pPr>
-        <w:pStyle w:val="ListParagraph"/>
-        <w:numPr>
-          <w:ilvl w:val="0"/>
-          <w:numId w:val="1"/>
-        </w:numPr>
-        <w:rPr>
-          <w:lang w:val="en-US"/>
-        </w:rPr>
-      </w:pPr>
-      <w:r>
-        <w:rPr>
-          <w:lang w:val="en-US"/>
-        </w:rPr>
-        <w:t>PCB design maken (John Santacruz)</w:t>
-      </w:r>
-    </w:p>
-    <w:p>
-      <w:pPr>
-        <w:rPr>
-          <w:b/>
-          <w:sz w:val="28"/>
-          <w:szCs w:val="28"/>
-        </w:rPr>
-      </w:pPr>
-      <w:r>
-        <w:rPr>
-          <w:b/>
-          <w:sz w:val="28"/>
-          <w:szCs w:val="28"/>
-        </w:rPr>
-        <w:t xml:space="preserve">Resterende taken </w:t>
-      </w:r>
-      <w:r>
-        <w:rPr>
-          <w:b/>
-          <w:sz w:val="28"/>
-          <w:szCs w:val="28"/>
-        </w:rPr>
-        <w:t>Backlog</w:t>
-      </w:r>
-    </w:p>
-    <w:p>
-      <w:pPr>
-        <w:pStyle w:val="ListParagraph"/>
-        <w:numPr>
-          <w:ilvl w:val="0"/>
-          <w:numId w:val="1"/>
-        </w:numPr>
-      </w:pPr>
-      <w:r>
-        <w:t>via smartphone app en bluetooth, de auto besturen</w:t>
-      </w:r>
-      <w:r>
-        <w:t xml:space="preserve"> (Gianni en Samuel)</w:t>
-      </w:r>
-    </w:p>
-    <w:p>
-      <w:pPr>
-        <w:pStyle w:val="ListParagraph"/>
-        <w:numPr>
-          <w:ilvl w:val="0"/>
-          <w:numId w:val="1"/>
-        </w:numPr>
-      </w:pPr>
-      <w:r>
-        <w:t>schakeling van sensoren voor op pcb</w:t>
-      </w:r>
-      <w:r>
-        <w:t xml:space="preserve"> (John)</w:t>
-      </w:r>
-    </w:p>
-    <w:p>
-      <w:pPr>
-        <w:pStyle w:val="ListParagraph"/>
-        <w:numPr>
-          <w:ilvl w:val="0"/>
-          <w:numId w:val="1"/>
-        </w:numPr>
-      </w:pPr>
-      <w:r>
-        <w:t>sensoren plaatsen en testen</w:t>
-      </w:r>
-      <w:r>
-        <w:t xml:space="preserve"> (Iedereen)</w:t>
-      </w:r>
-    </w:p>
-    <w:p>
-      <w:pPr>
-        <w:pStyle w:val="ListParagraph"/>
-        <w:numPr>
-          <w:ilvl w:val="0"/>
-          <w:numId w:val="1"/>
-        </w:numPr>
-      </w:pPr>
-      <w:r>
-        <w:t>klassen beschrijven (code)</w:t>
-      </w:r>
-      <w:r>
-        <w:t xml:space="preserve"> (Iedereen)</w:t>
-      </w:r>
-    </w:p>
-    <w:p>
-      <w:pPr>
-        <w:pStyle w:val="ListParagraph"/>
-        <w:numPr>
-          <w:ilvl w:val="0"/>
-          <w:numId w:val="1"/>
-        </w:numPr>
-      </w:pPr>
-      <w:r>
-        <w:t>app maken voor smartphone</w:t>
-      </w:r>
-      <w:r>
-        <w:t xml:space="preserve"> (Java) (Gianni)</w:t>
-      </w:r>
-    </w:p>
-    <w:p>
-      <w:pPr>
-        <w:pStyle w:val="ListParagraph"/>
-        <w:numPr>
-          <w:ilvl w:val="0"/>
-          <w:numId w:val="1"/>
-        </w:numPr>
-      </w:pPr>
-      <w:r>
-        <w:t>app laten communiceren met de tank via bluetooth</w:t>
-      </w:r>
-      <w:r>
-        <w:t xml:space="preserve"> (Samuel)</w:t>
-      </w:r>
-    </w:p>
-    <w:p>
-      <w:pPr>
-        <w:pStyle w:val="ListParagraph"/>
-        <w:numPr>
-          <w:ilvl w:val="0"/>
-          <w:numId w:val="1"/>
-        </w:numPr>
-      </w:pPr>
-      <w:r>
-        <w:t>raketlanceerder installeren</w:t>
-      </w:r>
-      <w:r>
-        <w:t xml:space="preserve"> (Iedereen)</w:t>
-      </w:r>
-    </w:p>
-    <w:p>
-      <w:pPr>
-        <w:pStyle w:val="ListParagraph"/>
-        <w:numPr>
-          <w:ilvl w:val="0"/>
-          <w:numId w:val="1"/>
-        </w:numPr>
-      </w:pPr>
-      <w:r>
-        <w:t>toeter installeren</w:t>
-      </w:r>
-      <w:r>
-        <w:t xml:space="preserve"> (Samuel)</w:t>
-      </w:r>
-    </w:p>
-    <w:p>
-      <w:pPr>
-        <w:pStyle w:val="ListParagraph"/>
-        <w:numPr>
-          <w:ilvl w:val="0"/>
-          <w:numId w:val="1"/>
-        </w:numPr>
-      </w:pPr>
-      <w:r>
-        <w:t>toeteren vanuit code</w:t>
-      </w:r>
-      <w:r>
-        <w:t xml:space="preserve"> (Gianni)</w:t>
-      </w:r>
-    </w:p>
-    <w:p>
-      <w:pPr>
-        <w:pStyle w:val="ListParagraph"/>
-        <w:numPr>
-          <w:ilvl w:val="0"/>
-          <w:numId w:val="1"/>
-        </w:numPr>
-      </w:pPr>
-      <w:r>
-        <w:t>lampen installeren</w:t>
-      </w:r>
-      <w:r>
-        <w:t xml:space="preserve"> (John)</w:t>
-      </w:r>
-    </w:p>
-    <w:p>
-      <w:pPr>
-        <w:pStyle w:val="ListParagraph"/>
-        <w:numPr>
-          <w:ilvl w:val="0"/>
-          <w:numId w:val="1"/>
-        </w:numPr>
-      </w:pPr>
-      <w:r>
-        <w:t>servomotor testen</w:t>
-      </w:r>
-      <w:r>
-        <w:t xml:space="preserve"> (Samuel)</w:t>
-      </w:r>
-    </w:p>
-    <w:p>
-      <w:pPr>
-        <w:pStyle w:val="ListParagraph"/>
-        <w:numPr>
-          <w:ilvl w:val="0"/>
-          <w:numId w:val="1"/>
-        </w:numPr>
-        <w:rPr>
-          <w:lang w:val="en-US"/>
-        </w:rPr>
-      </w:pPr>
-      <w:r>
-        <w:rPr>
-          <w:lang w:val="en-US"/>
-        </w:rPr>
-        <w:t>bluetooth module testen (Samuel en John)</w:t>
-      </w:r>
-    </w:p>
-    <w:p>
-      <w:pPr>
-        <w:pStyle w:val="ListParagraph"/>
-        <w:numPr>
-          <w:ilvl w:val="0"/>
-          <w:numId w:val="1"/>
-        </w:numPr>
-      </w:pPr>
-      <w:r>
-        <w:t>benodigdheden (hardware + andere materialen) kopen/bemachtigen (Iedereen)</w:t>
-      </w:r>
-    </w:p>
-    <w:p>
-      <w:pPr>
-        <w:rPr>
-          <w:b/>
-          <w:sz w:val="24"/>
-          <w:szCs w:val="24"/>
-        </w:rPr>
-      </w:pPr>
-    </w:p>
-    <w:p>
-      <w:pPr>
-        <w:rPr>
-          <w:b/>
-          <w:sz w:val="24"/>
-          <w:szCs w:val="24"/>
-        </w:rPr>
-      </w:pPr>
-    </w:p>
-    <w:p>
-      <w:pPr>
-        <w:rPr>
-          <w:b/>
-          <w:sz w:val="28"/>
-          <w:szCs w:val="28"/>
-        </w:rPr>
-      </w:pPr>
-      <w:r>
-        <w:rPr>
-          <w:b/>
-          <w:sz w:val="28"/>
-          <w:szCs w:val="28"/>
-        </w:rPr>
-        <w:t>Beperkingen</w:t>
-      </w:r>
-    </w:p>
-    <w:p>
-      <w:r>
-        <w:t xml:space="preserve">Bluetooth: je zal steeds dichtbij de tank moeten blijven om een goede verbinding te bekomen. </w:t>
-      </w:r>
-      <w:r>
-        <w:br/>
-        <w:t xml:space="preserve">Snelheid: de tank heeft een beperkte snelheid. </w:t>
       </w:r>
       <w:bookmarkStart w:id="0" w:name="_GoBack"/>
       <w:bookmarkEnd w:id="0"/>
@@ -1365,7 +1813,6 @@
           <w:sz w:val="28"/>
           <w:szCs w:val="28"/>
         </w:rPr>
-        <w:lastRenderedPageBreak/>
         <w:t>Planning</w:t>
       </w:r>
     </w:p>
@@ -1384,11 +1831,6 @@
           <w:t>https://trello.com/b/DVUoK5II/robox</w:t>
         </w:r>
       </w:hyperlink>
-    </w:p>
-    <w:p>
-      <w:r>
-        <w:t xml:space="preserve">Op het einde van Sprint 1 willen we een tank die vooruit en achteruit kan rijden door via de seriële monitor commando’s in te geven. </w:t>
-      </w:r>
     </w:p>
     <w:sectPr>
       <w:pgSz w:w="11906" w:h="16838"/>

</xml_diff>